<commit_message>
flask all set up
</commit_message>
<xml_diff>
--- a/ETL_Project_Report.docx
+++ b/ETL_Project_Report.docx
@@ -185,159 +185,260 @@
       </w:r>
       <w:proofErr w:type="gramEnd"/>
       <w:r>
-        <w:t xml:space="preserve"> module</w:t>
+        <w:t xml:space="preserve"> module to read </w:t>
+      </w:r>
+      <w:r>
+        <w:t xml:space="preserve">the </w:t>
+      </w:r>
+      <w:r>
+        <w:t xml:space="preserve">data into </w:t>
+      </w:r>
+      <w:r>
+        <w:t xml:space="preserve">a </w:t>
+      </w:r>
+      <w:proofErr w:type="spellStart"/>
+      <w:r>
+        <w:t>dataframe</w:t>
+      </w:r>
+      <w:proofErr w:type="spellEnd"/>
+      <w:r>
+        <w:t>.</w:t>
       </w:r>
       <w:r>
         <w:t xml:space="preserve"> </w:t>
       </w:r>
-      <w:r>
-        <w:t xml:space="preserve">to read </w:t>
-      </w:r>
-      <w:r>
-        <w:t xml:space="preserve">the </w:t>
-      </w:r>
-      <w:r>
-        <w:t xml:space="preserve">data into </w:t>
-      </w:r>
-      <w:r>
-        <w:t xml:space="preserve">a </w:t>
+    </w:p>
+    <w:p/>
+    <w:p>
+      <w:r>
+        <w:rPr>
+          <w:u w:val="single"/>
+        </w:rPr>
+        <w:t>Production Data</w:t>
+      </w:r>
+      <w:r>
+        <w:t>: Obtaining the comprehensive production data requir</w:t>
+      </w:r>
+      <w:r>
+        <w:t>ed</w:t>
+      </w:r>
+      <w:r>
+        <w:t xml:space="preserve"> s</w:t>
+      </w:r>
+      <w:r>
+        <w:t>crap</w:t>
+      </w:r>
+      <w:r>
+        <w:t>ing</w:t>
+      </w:r>
+      <w:r>
+        <w:t xml:space="preserve"> </w:t>
+      </w:r>
+      <w:r>
+        <w:t>daily report file</w:t>
+      </w:r>
+      <w:r>
+        <w:t>s</w:t>
+      </w:r>
+      <w:r>
+        <w:t xml:space="preserve"> on the </w:t>
+      </w:r>
+      <w:r>
+        <w:t>CAISO</w:t>
+      </w:r>
+      <w:r>
+        <w:t xml:space="preserve"> website</w:t>
+      </w:r>
+      <w:r>
+        <w:t xml:space="preserve"> using </w:t>
       </w:r>
       <w:proofErr w:type="spellStart"/>
       <w:r>
-        <w:t>dataframe</w:t>
+        <w:t>beautifulsoup</w:t>
       </w:r>
       <w:proofErr w:type="spellEnd"/>
       <w:r>
-        <w:t>.</w:t>
+        <w:t xml:space="preserve">, </w:t>
+      </w:r>
+      <w:r>
+        <w:t>requests</w:t>
+      </w:r>
+      <w:r>
+        <w:t>, and pandas</w:t>
+      </w:r>
+      <w:r>
+        <w:t xml:space="preserve">. </w:t>
+      </w:r>
+      <w:r>
+        <w:t>In the s</w:t>
+      </w:r>
+      <w:r>
+        <w:t>craping</w:t>
+      </w:r>
+      <w:r>
+        <w:t xml:space="preserve"> code, the requests module</w:t>
       </w:r>
       <w:r>
         <w:t xml:space="preserve"> </w:t>
       </w:r>
+      <w:r>
+        <w:t>navigated</w:t>
+      </w:r>
+      <w:r>
+        <w:t xml:space="preserve"> to a webpage that holds daily reports based off the date given in the </w:t>
+      </w:r>
+      <w:proofErr w:type="spellStart"/>
+      <w:r>
+        <w:t>url</w:t>
+      </w:r>
+      <w:proofErr w:type="spellEnd"/>
+      <w:r>
+        <w:t xml:space="preserve"> string</w:t>
+      </w:r>
+      <w:r>
+        <w:t xml:space="preserve"> in a loop that changed the date parameter in the </w:t>
+      </w:r>
+      <w:proofErr w:type="spellStart"/>
+      <w:r>
+        <w:t>url</w:t>
+      </w:r>
+      <w:proofErr w:type="spellEnd"/>
+      <w:r>
+        <w:t xml:space="preserve"> for each iteration.  The returned text data wasn’t within a “&lt;table&gt;” tag, so using pandas to read the html directly wouldn’t work.  To overcome this, </w:t>
+      </w:r>
+      <w:r>
+        <w:t xml:space="preserve">we </w:t>
+      </w:r>
+      <w:r>
+        <w:t xml:space="preserve">used the </w:t>
+      </w:r>
+      <w:proofErr w:type="spellStart"/>
+      <w:r>
+        <w:t>StringIO</w:t>
+      </w:r>
+      <w:proofErr w:type="spellEnd"/>
+      <w:r>
+        <w:t xml:space="preserve"> module to transform the returned text into a </w:t>
+      </w:r>
+      <w:r>
+        <w:t>“</w:t>
+      </w:r>
+      <w:r>
+        <w:t>.txt</w:t>
+      </w:r>
+      <w:r>
+        <w:t>”</w:t>
+      </w:r>
+      <w:r>
+        <w:t xml:space="preserve"> file in memory and used pandas </w:t>
+      </w:r>
+      <w:proofErr w:type="spellStart"/>
+      <w:r>
+        <w:t>read_csv</w:t>
+      </w:r>
+      <w:proofErr w:type="spellEnd"/>
+      <w:r>
+        <w:t xml:space="preserve"> to </w:t>
+      </w:r>
+      <w:r>
+        <w:t xml:space="preserve">read from that temporary “.txt” file.  Using this method, we split the displayed data into two tables and appended them to a dictionary with the corresponding date for the hourly data tables as the key. </w:t>
+      </w:r>
+      <w:r>
+        <w:t xml:space="preserve"> This required some less dynamic, hard coded parameters to be set on the way pandas would read the temporary “.txt” file.  </w:t>
+      </w:r>
     </w:p>
     <w:p/>
     <w:p>
       <w:r>
-        <w:rPr>
-          <w:u w:val="single"/>
-        </w:rPr>
-        <w:t>Production Data</w:t>
-      </w:r>
-      <w:r>
-        <w:t>: Obtaining the comprehensive production data requir</w:t>
-      </w:r>
-      <w:r>
-        <w:t>ed</w:t>
-      </w:r>
-      <w:r>
-        <w:t xml:space="preserve"> s</w:t>
-      </w:r>
-      <w:r>
-        <w:t>crap</w:t>
-      </w:r>
-      <w:r>
-        <w:t>ing</w:t>
-      </w:r>
-      <w:r>
-        <w:t xml:space="preserve"> </w:t>
-      </w:r>
-      <w:r>
-        <w:t>daily report file</w:t>
-      </w:r>
-      <w:r>
-        <w:t>s</w:t>
-      </w:r>
-      <w:r>
-        <w:t xml:space="preserve"> on the </w:t>
-      </w:r>
-      <w:r>
-        <w:t>CAISO</w:t>
-      </w:r>
-      <w:r>
-        <w:t xml:space="preserve"> website</w:t>
-      </w:r>
-      <w:r>
-        <w:t xml:space="preserve"> for the text using </w:t>
+        <w:t>While t</w:t>
+      </w:r>
+      <w:r>
+        <w:t xml:space="preserve">he scraping worked, there were </w:t>
+      </w:r>
+      <w:r>
+        <w:t xml:space="preserve">still </w:t>
+      </w:r>
+      <w:r>
+        <w:t>challenges with time-out errors</w:t>
+      </w:r>
+      <w:r>
+        <w:t xml:space="preserve"> when trying to access the data</w:t>
+      </w:r>
+      <w:r>
+        <w:t xml:space="preserve">. </w:t>
+      </w:r>
+      <w:r>
+        <w:t xml:space="preserve">In a loop, the </w:t>
+      </w:r>
+      <w:r>
+        <w:t xml:space="preserve">scraping </w:t>
+      </w:r>
+      <w:r>
+        <w:t xml:space="preserve">code hit the CAISO website about 1300 times and turned the displayed data table into two </w:t>
       </w:r>
       <w:proofErr w:type="spellStart"/>
       <w:r>
-        <w:t>beautifulsoup</w:t>
+        <w:t>dataframes</w:t>
       </w:r>
       <w:proofErr w:type="spellEnd"/>
       <w:r>
-        <w:t>, splinter, and pandas</w:t>
-      </w:r>
-      <w:r>
         <w:t xml:space="preserve">. </w:t>
       </w:r>
       <w:r>
-        <w:t xml:space="preserve">Scraping </w:t>
-      </w:r>
-      <w:r>
-        <w:t>navigated</w:t>
-      </w:r>
-      <w:r>
-        <w:t xml:space="preserve"> to a webpage that holds daily reports based off the date given in the </w:t>
+        <w:t xml:space="preserve">Sometimes, </w:t>
+      </w:r>
+      <w:r>
+        <w:t xml:space="preserve">the code would error out </w:t>
+      </w:r>
+      <w:r>
+        <w:t>due to the website not responding quick enough for the default "requests" module</w:t>
+      </w:r>
+      <w:r>
+        <w:t>. This</w:t>
+      </w:r>
+      <w:r>
+        <w:t xml:space="preserve"> error</w:t>
+      </w:r>
+      <w:r>
+        <w:t xml:space="preserve"> was </w:t>
+      </w:r>
+      <w:r>
+        <w:lastRenderedPageBreak/>
+        <w:t>address</w:t>
+      </w:r>
+      <w:r>
+        <w:t xml:space="preserve">ed </w:t>
+      </w:r>
+      <w:r>
+        <w:t xml:space="preserve">by </w:t>
+      </w:r>
+      <w:r>
+        <w:t>adding</w:t>
+      </w:r>
+      <w:r>
+        <w:t xml:space="preserve"> "with </w:t>
       </w:r>
       <w:proofErr w:type="spellStart"/>
       <w:r>
+        <w:t>requests.get</w:t>
+      </w:r>
+      <w:proofErr w:type="spellEnd"/>
+      <w:r>
+        <w:t>(</w:t>
+      </w:r>
+      <w:proofErr w:type="spellStart"/>
+      <w:r>
         <w:t>url</w:t>
       </w:r>
       <w:proofErr w:type="spellEnd"/>
       <w:r>
-        <w:t xml:space="preserve"> string. </w:t>
-      </w:r>
-      <w:r>
-        <w:t xml:space="preserve">The scraping worked, but there were </w:t>
-      </w:r>
-      <w:r>
-        <w:t xml:space="preserve">challenges with time-out errors. </w:t>
-      </w:r>
-      <w:r>
-        <w:t xml:space="preserve">In a loop, the code hit the </w:t>
-      </w:r>
-      <w:bookmarkStart w:id="0" w:name="_GoBack"/>
-      <w:bookmarkEnd w:id="0"/>
-      <w:r>
-        <w:t xml:space="preserve">CAISO website about 1300 times and turned the displayed data table into two </w:t>
-      </w:r>
-      <w:proofErr w:type="spellStart"/>
-      <w:r>
-        <w:t>dataframes</w:t>
-      </w:r>
-      <w:proofErr w:type="spellEnd"/>
-      <w:r>
-        <w:t xml:space="preserve">. </w:t>
-      </w:r>
-      <w:r>
-        <w:t xml:space="preserve">Sometimes, </w:t>
-      </w:r>
-      <w:r>
-        <w:t xml:space="preserve">the code would still error out </w:t>
-      </w:r>
-      <w:r>
-        <w:t>due to the website not responding quick enough for the default "requests" module</w:t>
-      </w:r>
-      <w:r>
-        <w:t xml:space="preserve">. This was address by </w:t>
-      </w:r>
-      <w:r>
-        <w:t xml:space="preserve">using "with </w:t>
-      </w:r>
-      <w:proofErr w:type="spellStart"/>
-      <w:r>
-        <w:t>requests.get</w:t>
-      </w:r>
-      <w:proofErr w:type="spellEnd"/>
-      <w:r>
-        <w:t>(</w:t>
-      </w:r>
-      <w:proofErr w:type="spellStart"/>
-      <w:r>
-        <w:t>url</w:t>
-      </w:r>
-      <w:proofErr w:type="spellEnd"/>
-      <w:r>
-        <w:t>) as r:" to open and close the session within every loop,</w:t>
+        <w:t xml:space="preserve">) as r:" </w:t>
+      </w:r>
+      <w:r>
+        <w:t>to the code in order to open</w:t>
+      </w:r>
+      <w:r>
+        <w:t xml:space="preserve"> and close the session within every loop,</w:t>
       </w:r>
       <w:r>
         <w:t xml:space="preserve"> which</w:t>
@@ -346,33 +447,7 @@
         <w:t xml:space="preserve"> seemed to help.</w:t>
       </w:r>
       <w:r>
-        <w:t xml:space="preserve"> </w:t>
-      </w:r>
-      <w:r>
-        <w:t xml:space="preserve">Sometimes it would still error </w:t>
-      </w:r>
-      <w:proofErr w:type="gramStart"/>
-      <w:r>
-        <w:t xml:space="preserve">out, </w:t>
-      </w:r>
-      <w:r>
-        <w:t>but</w:t>
-      </w:r>
-      <w:proofErr w:type="gramEnd"/>
-      <w:r>
-        <w:t xml:space="preserve"> </w:t>
-      </w:r>
-      <w:r>
-        <w:t xml:space="preserve">waiting a minute or two then re-running would allow </w:t>
-      </w:r>
-      <w:r>
-        <w:t xml:space="preserve">the </w:t>
-      </w:r>
-      <w:r>
-        <w:t>loop to finish</w:t>
-      </w:r>
-      <w:r>
-        <w:t>.</w:t>
+        <w:t xml:space="preserve">  Opening and closing the session within each loop allowed the code to run, however sometimes it would still timeout and throw an error.  We didn’t find a perfect solution to this, other than just waiting for a minute or two then re-running the code.  </w:t>
       </w:r>
     </w:p>
     <w:p/>
@@ -395,7 +470,6 @@
         <w:rPr>
           <w:b/>
         </w:rPr>
-        <w:lastRenderedPageBreak/>
         <w:t>T</w:t>
       </w:r>
       <w:r>
@@ -491,25 +565,26 @@
       </w:pPr>
     </w:p>
     <w:p>
-      <w:pPr>
+      <w:r>
+        <w:rPr>
+          <w:bCs/>
+          <w:u w:val="single"/>
+        </w:rPr>
+        <w:t>Production Data</w:t>
+      </w:r>
+      <w:r>
+        <w:rPr>
+          <w:bCs/>
+        </w:rPr>
+        <w:t xml:space="preserve">: </w:t>
+      </w:r>
+      <w:r>
         <w:rPr>
           <w:rFonts w:eastAsia="Times New Roman"/>
           <w:color w:val="1D1C1D"/>
           <w:lang w:val="en-US"/>
         </w:rPr>
-      </w:pPr>
-      <w:r>
-        <w:rPr>
-          <w:bCs/>
-          <w:u w:val="single"/>
-        </w:rPr>
-        <w:t>Production Data</w:t>
-      </w:r>
-      <w:r>
-        <w:rPr>
-          <w:bCs/>
-        </w:rPr>
-        <w:t xml:space="preserve">: </w:t>
+        <w:t>O</w:t>
       </w:r>
       <w:r>
         <w:rPr>
@@ -517,7 +592,7 @@
           <w:color w:val="1D1C1D"/>
           <w:lang w:val="en-US"/>
         </w:rPr>
-        <w:t>O</w:t>
+        <w:t>f</w:t>
       </w:r>
       <w:r>
         <w:rPr>
@@ -525,7 +600,7 @@
           <w:color w:val="1D1C1D"/>
           <w:lang w:val="en-US"/>
         </w:rPr>
-        <w:t>f</w:t>
+        <w:t xml:space="preserve"> of the dates we collected</w:t>
       </w:r>
       <w:r>
         <w:rPr>
@@ -533,325 +608,154 @@
           <w:color w:val="1D1C1D"/>
           <w:lang w:val="en-US"/>
         </w:rPr>
-        <w:t xml:space="preserve"> of the dates we collected, there were</w:t>
-      </w:r>
-      <w:r>
+        <w:t xml:space="preserve">, </w:t>
+      </w:r>
+      <w:r>
+        <w:t xml:space="preserve">there were </w:t>
+      </w:r>
+      <w:r>
+        <w:t xml:space="preserve">only </w:t>
+      </w:r>
+      <w:r>
+        <w:t xml:space="preserve">two days that seemed to be generated with errors in the data and made them impossible to scrape.  We just added a couple lines to the scraping code that would skip those dates when looping through and grabbing the data.  </w:t>
+      </w:r>
+      <w:r>
+        <w:t xml:space="preserve">The scraping loop would fill two dictionaries with keys of each date scraped and values of the collected </w:t>
+      </w:r>
+      <w:proofErr w:type="spellStart"/>
+      <w:r>
+        <w:t>dataframes</w:t>
+      </w:r>
+      <w:proofErr w:type="spellEnd"/>
+      <w:r>
+        <w:t xml:space="preserve">.  </w:t>
+      </w:r>
+      <w:r>
+        <w:t>Then, we</w:t>
+      </w:r>
+      <w:r>
+        <w:t xml:space="preserve"> essentially stacked the </w:t>
+      </w:r>
+      <w:proofErr w:type="spellStart"/>
+      <w:r>
+        <w:t>dataframes</w:t>
+      </w:r>
+      <w:proofErr w:type="spellEnd"/>
+      <w:r>
+        <w:t xml:space="preserve"> within each dictionary on top of each other to build </w:t>
+      </w:r>
+      <w:r>
+        <w:t xml:space="preserve">both </w:t>
+      </w:r>
+      <w:r>
+        <w:t>a</w:t>
+      </w:r>
+      <w:r>
+        <w:t>n</w:t>
+      </w:r>
+      <w:r>
+        <w:t xml:space="preserve"> hourly renewable production table, and an hourly total production table.  Finally, some column manipulation was needed to</w:t>
+      </w:r>
+      <w:r>
+        <w:t xml:space="preserve"> get the table formatted in the way we wanted our database structured.</w:t>
+      </w:r>
+    </w:p>
+    <w:p>
+      <w:pPr>
         <w:rPr>
           <w:rFonts w:eastAsia="Times New Roman"/>
           <w:color w:val="1D1C1D"/>
           <w:lang w:val="en-US"/>
         </w:rPr>
-        <w:t xml:space="preserve"> only</w:t>
-      </w:r>
+      </w:pPr>
+    </w:p>
+    <w:p>
+      <w:pPr>
+        <w:rPr>
+          <w:bCs/>
+        </w:rPr>
+      </w:pPr>
       <w:r>
         <w:rPr>
           <w:rFonts w:eastAsia="Times New Roman"/>
           <w:color w:val="1D1C1D"/>
           <w:lang w:val="en-US"/>
         </w:rPr>
+        <w:t xml:space="preserve">For both production and demand data, we used the datetime module to break timestamps into the date and hour categories we needed for our relational database. </w:t>
+      </w:r>
+      <w:r>
+        <w:t>We structured into First Normal form by removing duplicates and ensuring a single value per field.</w:t>
+      </w:r>
+    </w:p>
+    <w:p/>
+    <w:p>
+      <w:pPr>
+        <w:rPr>
+          <w:b/>
+        </w:rPr>
+      </w:pPr>
+      <w:r>
+        <w:rPr>
+          <w:b/>
+        </w:rPr>
+        <w:t>L</w:t>
+      </w:r>
+      <w:r>
+        <w:rPr>
+          <w:b/>
+        </w:rPr>
+        <w:t>oad</w:t>
+      </w:r>
+    </w:p>
+    <w:p>
+      <w:r>
+        <w:rPr>
+          <w:bCs/>
+        </w:rPr>
+        <w:t>A</w:t>
+      </w:r>
+      <w:r>
+        <w:rPr>
+          <w:b/>
+        </w:rPr>
         <w:t xml:space="preserve"> </w:t>
       </w:r>
       <w:r>
-        <w:rPr>
-          <w:rFonts w:eastAsia="Times New Roman"/>
-          <w:color w:val="1D1C1D"/>
-          <w:lang w:val="en-US"/>
-        </w:rPr>
-        <w:t xml:space="preserve">two </w:t>
-      </w:r>
-      <w:r>
-        <w:rPr>
-          <w:rFonts w:eastAsia="Times New Roman"/>
-          <w:color w:val="1D1C1D"/>
-          <w:lang w:val="en-US"/>
-        </w:rPr>
-        <w:t xml:space="preserve">days </w:t>
-      </w:r>
-      <w:r>
-        <w:rPr>
-          <w:rFonts w:eastAsia="Times New Roman"/>
-          <w:color w:val="1D1C1D"/>
-          <w:lang w:val="en-US"/>
-        </w:rPr>
-        <w:t>that didn't have their table formatted the same way.</w:t>
-      </w:r>
-      <w:r>
-        <w:rPr>
-          <w:rFonts w:eastAsia="Times New Roman"/>
-          <w:color w:val="1D1C1D"/>
-          <w:lang w:val="en-US"/>
-        </w:rPr>
-        <w:t xml:space="preserve"> </w:t>
-      </w:r>
-      <w:r>
-        <w:rPr>
-          <w:rFonts w:eastAsia="Times New Roman"/>
-          <w:color w:val="1D1C1D"/>
-          <w:lang w:val="en-US"/>
-        </w:rPr>
-        <w:t xml:space="preserve">When </w:t>
-      </w:r>
-      <w:r>
-        <w:rPr>
-          <w:rFonts w:eastAsia="Times New Roman"/>
-          <w:color w:val="1D1C1D"/>
-          <w:lang w:val="en-US"/>
-        </w:rPr>
-        <w:t>we c</w:t>
-      </w:r>
-      <w:r>
-        <w:rPr>
-          <w:rFonts w:eastAsia="Times New Roman"/>
-          <w:color w:val="1D1C1D"/>
-          <w:lang w:val="en-US"/>
-        </w:rPr>
-        <w:t>oncatenate</w:t>
-      </w:r>
-      <w:r>
-        <w:rPr>
-          <w:rFonts w:eastAsia="Times New Roman"/>
-          <w:color w:val="1D1C1D"/>
-          <w:lang w:val="en-US"/>
-        </w:rPr>
-        <w:t>d</w:t>
-      </w:r>
-      <w:r>
-        <w:rPr>
-          <w:rFonts w:eastAsia="Times New Roman"/>
-          <w:color w:val="1D1C1D"/>
-          <w:lang w:val="en-US"/>
-        </w:rPr>
-        <w:t xml:space="preserve"> </w:t>
-      </w:r>
-      <w:proofErr w:type="gramStart"/>
-      <w:r>
-        <w:rPr>
-          <w:rFonts w:eastAsia="Times New Roman"/>
-          <w:color w:val="1D1C1D"/>
-          <w:lang w:val="en-US"/>
-        </w:rPr>
-        <w:t>all of</w:t>
-      </w:r>
-      <w:proofErr w:type="gramEnd"/>
-      <w:r>
-        <w:rPr>
-          <w:rFonts w:eastAsia="Times New Roman"/>
-          <w:color w:val="1D1C1D"/>
-          <w:lang w:val="en-US"/>
-        </w:rPr>
-        <w:t xml:space="preserve"> the tables scrape</w:t>
-      </w:r>
-      <w:r>
-        <w:rPr>
-          <w:rFonts w:eastAsia="Times New Roman"/>
-          <w:color w:val="1D1C1D"/>
-          <w:lang w:val="en-US"/>
-        </w:rPr>
-        <w:t>d</w:t>
-      </w:r>
-      <w:r>
-        <w:rPr>
-          <w:rFonts w:eastAsia="Times New Roman"/>
-          <w:color w:val="1D1C1D"/>
-          <w:lang w:val="en-US"/>
-        </w:rPr>
-        <w:t xml:space="preserve">, having these two tables with very odd formatting would </w:t>
-      </w:r>
-      <w:r>
-        <w:rPr>
-          <w:rFonts w:eastAsia="Times New Roman"/>
-          <w:color w:val="1D1C1D"/>
-          <w:lang w:val="en-US"/>
-        </w:rPr>
-        <w:t xml:space="preserve">completely mess up the </w:t>
-      </w:r>
-      <w:r>
-        <w:rPr>
-          <w:rFonts w:eastAsia="Times New Roman"/>
-          <w:color w:val="1D1C1D"/>
-          <w:lang w:val="en-US"/>
-        </w:rPr>
-        <w:t>final table</w:t>
-      </w:r>
-      <w:r>
-        <w:rPr>
-          <w:rFonts w:eastAsia="Times New Roman"/>
-          <w:color w:val="1D1C1D"/>
-          <w:lang w:val="en-US"/>
-        </w:rPr>
-        <w:t xml:space="preserve">, which was </w:t>
-      </w:r>
-      <w:r>
-        <w:rPr>
-          <w:rFonts w:eastAsia="Times New Roman"/>
-          <w:color w:val="1D1C1D"/>
-          <w:lang w:val="en-US"/>
-        </w:rPr>
-        <w:t>created from stacking all of the daily scraped tables.</w:t>
-      </w:r>
-      <w:r>
-        <w:rPr>
-          <w:rFonts w:eastAsia="Times New Roman"/>
-          <w:color w:val="1D1C1D"/>
-          <w:lang w:val="en-US"/>
-        </w:rPr>
-        <w:t xml:space="preserve"> We f</w:t>
-      </w:r>
-      <w:r>
-        <w:rPr>
-          <w:rFonts w:eastAsia="Times New Roman"/>
-          <w:color w:val="1D1C1D"/>
-          <w:lang w:val="en-US"/>
-        </w:rPr>
-        <w:t>ound the dates with the inconsist</w:t>
-      </w:r>
-      <w:r>
-        <w:rPr>
-          <w:rFonts w:eastAsia="Times New Roman"/>
-          <w:color w:val="1D1C1D"/>
-          <w:lang w:val="en-US"/>
-        </w:rPr>
-        <w:t>e</w:t>
-      </w:r>
-      <w:r>
-        <w:rPr>
-          <w:rFonts w:eastAsia="Times New Roman"/>
-          <w:color w:val="1D1C1D"/>
-          <w:lang w:val="en-US"/>
-        </w:rPr>
-        <w:t xml:space="preserve">nt formatting in the </w:t>
-      </w:r>
-      <w:proofErr w:type="spellStart"/>
-      <w:r>
-        <w:rPr>
-          <w:rFonts w:eastAsia="Times New Roman"/>
-          <w:color w:val="1D1C1D"/>
-          <w:lang w:val="en-US"/>
-        </w:rPr>
-        <w:t>dataframe</w:t>
-      </w:r>
-      <w:proofErr w:type="spellEnd"/>
-      <w:r>
-        <w:rPr>
-          <w:rFonts w:eastAsia="Times New Roman"/>
-          <w:color w:val="1D1C1D"/>
-          <w:lang w:val="en-US"/>
-        </w:rPr>
-        <w:t xml:space="preserve"> and added an "if" statement in the scraping loop to skip scraping for that date</w:t>
-      </w:r>
-      <w:r>
-        <w:rPr>
-          <w:rFonts w:eastAsia="Times New Roman"/>
-          <w:color w:val="1D1C1D"/>
-          <w:lang w:val="en-US"/>
-        </w:rPr>
+        <w:t xml:space="preserve">PostgreSQL database with </w:t>
+      </w:r>
+      <w:r>
+        <w:t>t</w:t>
+      </w:r>
+      <w:r>
+        <w:t>hree</w:t>
+      </w:r>
+      <w:r>
+        <w:t xml:space="preserve"> schema and </w:t>
+      </w:r>
+      <w:r>
+        <w:t>f</w:t>
+      </w:r>
+      <w:r>
+        <w:t>ive</w:t>
+      </w:r>
+      <w:r>
+        <w:t xml:space="preserve"> tables</w:t>
+      </w:r>
+      <w:r>
+        <w:t xml:space="preserve"> was built</w:t>
+      </w:r>
+      <w:r>
         <w:t>.</w:t>
       </w:r>
-      <w:r>
-        <w:rPr>
-          <w:rFonts w:eastAsia="Times New Roman"/>
-          <w:color w:val="1D1C1D"/>
-          <w:lang w:val="en-US"/>
-        </w:rPr>
-        <w:t xml:space="preserve">  Filling nulls and </w:t>
-      </w:r>
-      <w:r>
-        <w:t>combining numerical rows for calculated columns</w:t>
-      </w:r>
-      <w:r>
-        <w:t xml:space="preserve"> was also necessary. </w:t>
-      </w:r>
-    </w:p>
-    <w:p>
-      <w:pPr>
-        <w:rPr>
-          <w:rFonts w:eastAsia="Times New Roman"/>
-          <w:color w:val="1D1C1D"/>
-          <w:lang w:val="en-US"/>
-        </w:rPr>
-      </w:pPr>
-    </w:p>
-    <w:p>
-      <w:pPr>
-        <w:rPr>
-          <w:bCs/>
-        </w:rPr>
-      </w:pPr>
-      <w:r>
-        <w:rPr>
-          <w:rFonts w:eastAsia="Times New Roman"/>
-          <w:color w:val="1D1C1D"/>
-          <w:lang w:val="en-US"/>
-        </w:rPr>
-        <w:t xml:space="preserve">For both production and demand data, we used the datetime module to break timestamps into the date and hour categories we needed for our relational database. </w:t>
-      </w:r>
-      <w:r>
-        <w:t>We structured into First Normal form by removing duplicates and ensuring a single value per field</w:t>
-      </w:r>
-      <w:r>
-        <w:t>.</w:t>
-      </w:r>
-    </w:p>
-    <w:p/>
-    <w:p>
-      <w:pPr>
-        <w:rPr>
-          <w:b/>
-        </w:rPr>
-      </w:pPr>
-      <w:r>
-        <w:rPr>
-          <w:b/>
-        </w:rPr>
-        <w:t>L</w:t>
-      </w:r>
-      <w:r>
-        <w:rPr>
-          <w:b/>
-        </w:rPr>
-        <w:t>oad</w:t>
-      </w:r>
-    </w:p>
-    <w:p>
-      <w:r>
-        <w:rPr>
-          <w:bCs/>
-        </w:rPr>
-        <w:t>A</w:t>
-      </w:r>
-      <w:r>
-        <w:rPr>
-          <w:b/>
-        </w:rPr>
-        <w:t xml:space="preserve"> </w:t>
-      </w:r>
-      <w:r>
-        <w:t xml:space="preserve">PostgreSQL database with </w:t>
-      </w:r>
-      <w:r>
-        <w:t xml:space="preserve">two schema and </w:t>
-      </w:r>
-      <w:r>
-        <w:t>f</w:t>
-      </w:r>
-      <w:r>
-        <w:t>ive</w:t>
-      </w:r>
-      <w:r>
-        <w:t xml:space="preserve"> tables</w:t>
-      </w:r>
-      <w:r>
-        <w:t xml:space="preserve"> was built</w:t>
-      </w:r>
-      <w:r>
-        <w:t>.</w:t>
-      </w:r>
-    </w:p>
-    <w:p>
-      <w:pPr>
-        <w:ind w:left="720"/>
-      </w:pPr>
-      <w:commentRangeStart w:id="1"/>
+    </w:p>
+    <w:p>
+      <w:pPr>
+        <w:pStyle w:val="ListParagraph"/>
+        <w:numPr>
+          <w:ilvl w:val="0"/>
+          <w:numId w:val="3"/>
+        </w:numPr>
+      </w:pPr>
       <w:r>
         <w:t>Production:</w:t>
       </w:r>
@@ -884,18 +788,62 @@
         </w:numPr>
       </w:pPr>
       <w:r>
-        <w:t xml:space="preserve">Hourly production by all energy sources (solar, wind, nuclear, etc.) </w:t>
-      </w:r>
-    </w:p>
-    <w:p>
-      <w:pPr>
+        <w:t xml:space="preserve">Hourly production by all energy sources </w:t>
+      </w:r>
+      <w:bookmarkStart w:id="0" w:name="_GoBack"/>
+      <w:bookmarkEnd w:id="0"/>
+      <w:r>
+        <w:t xml:space="preserve">(solar, wind, nuclear, etc.) </w:t>
+      </w:r>
+    </w:p>
+    <w:p>
+      <w:pPr>
+        <w:pStyle w:val="ListParagraph"/>
+        <w:numPr>
+          <w:ilvl w:val="0"/>
+          <w:numId w:val="3"/>
+        </w:numPr>
+      </w:pPr>
+      <w:r>
+        <w:t>Demand:</w:t>
+      </w:r>
+    </w:p>
+    <w:p>
+      <w:pPr>
+        <w:pStyle w:val="ListParagraph"/>
         <w:numPr>
           <w:ilvl w:val="1"/>
           <w:numId w:val="3"/>
         </w:numPr>
-      </w:pPr>
-      <w:r>
-        <w:t>Daily percent of production provided by renewable sources</w:t>
+        <w:rPr>
+          <w:b/>
+          <w:bCs/>
+        </w:rPr>
+      </w:pPr>
+      <w:r>
+        <w:t xml:space="preserve">Hourly demand </w:t>
+      </w:r>
+      <w:r>
+        <w:rPr>
+          <w:rStyle w:val="CommentReference"/>
+        </w:rPr>
+        <w:commentReference w:id="1"/>
+      </w:r>
+    </w:p>
+    <w:p>
+      <w:pPr>
+        <w:pStyle w:val="ListParagraph"/>
+        <w:numPr>
+          <w:ilvl w:val="0"/>
+          <w:numId w:val="3"/>
+        </w:numPr>
+        <w:rPr>
+          <w:b/>
+          <w:bCs/>
+        </w:rPr>
+      </w:pPr>
+      <w:r>
+        <w:t>Comparison</w:t>
       </w:r>
     </w:p>
     <w:p>
@@ -906,15 +854,10 @@
         </w:numPr>
       </w:pPr>
       <w:r>
-        <w:t>Daily percentage of demand met by renewable sources</w:t>
-      </w:r>
-    </w:p>
-    <w:p>
-      <w:pPr>
-        <w:ind w:firstLine="720"/>
-      </w:pPr>
-      <w:r>
-        <w:t>Demand:</w:t>
+        <w:t>Hourly</w:t>
+      </w:r>
+      <w:r>
+        <w:t xml:space="preserve"> percent of production provided by renewable sources</w:t>
       </w:r>
     </w:p>
     <w:p>
@@ -925,15 +868,16 @@
         </w:numPr>
       </w:pPr>
       <w:r>
-        <w:t xml:space="preserve">Hourly demand </w:t>
-      </w:r>
-      <w:commentRangeEnd w:id="1"/>
-      <w:r>
-        <w:rPr>
-          <w:rStyle w:val="CommentReference"/>
-        </w:rPr>
-        <w:commentReference w:id="1"/>
-      </w:r>
+        <w:t>Hourly</w:t>
+      </w:r>
+      <w:r>
+        <w:t xml:space="preserve"> percentage of demand met by renewable sources</w:t>
+      </w:r>
+    </w:p>
+    <w:p>
+      <w:pPr>
+        <w:ind w:left="1080"/>
+      </w:pPr>
       <w:r>
         <w:tab/>
       </w:r>
@@ -941,6 +885,7 @@
     <w:p/>
     <w:p>
       <w:r>
+        <w:lastRenderedPageBreak/>
         <w:t>We r</w:t>
       </w:r>
       <w:r>
@@ -950,26 +895,87 @@
         <w:t>d</w:t>
       </w:r>
       <w:r>
-        <w:t xml:space="preserve"> all tables o</w:t>
-      </w:r>
-      <w:r>
-        <w:t>n</w:t>
+        <w:t xml:space="preserve"> all tables on</w:t>
       </w:r>
       <w:r>
         <w:t xml:space="preserve"> the timestamp, which served as the primary key. </w:t>
       </w:r>
-      <w:commentRangeStart w:id="2"/>
-      <w:r>
-        <w:t xml:space="preserve">We also used flask to create a site where demand and production data could be pulled with API call of individual dates or date ranges. </w:t>
-      </w:r>
-      <w:commentRangeEnd w:id="2"/>
-      <w:r>
-        <w:rPr>
-          <w:rStyle w:val="CommentReference"/>
-        </w:rPr>
-        <w:commentReference w:id="2"/>
-      </w:r>
-    </w:p>
+    </w:p>
+    <w:p/>
+    <w:p>
+      <w:r>
+        <w:t xml:space="preserve">To bring it all together, we made a simple flask app with a styled home page and four possible routes that served as API’s.  The purpose of this API is to allow a user to have access to </w:t>
+      </w:r>
+      <w:r>
+        <w:t>the data we collected without having to do our full ETL process.</w:t>
+      </w:r>
+      <w:r>
+        <w:t xml:space="preserve">  A user could pull data from either the </w:t>
+      </w:r>
+      <w:r>
+        <w:t>“</w:t>
+      </w:r>
+      <w:r>
+        <w:t>d</w:t>
+      </w:r>
+      <w:r>
+        <w:t>aily percent of production provided by renewable sources</w:t>
+      </w:r>
+      <w:r>
+        <w:t>”</w:t>
+      </w:r>
+      <w:r>
+        <w:t xml:space="preserve"> table or the </w:t>
+      </w:r>
+      <w:r>
+        <w:t>“</w:t>
+      </w:r>
+      <w:r>
+        <w:t>d</w:t>
+      </w:r>
+      <w:r>
+        <w:t>aily percentage of demand met by renewable sources</w:t>
+      </w:r>
+      <w:r>
+        <w:t>”</w:t>
+      </w:r>
+      <w:r>
+        <w:t xml:space="preserve"> table.  They could either pass an individual date or the start</w:t>
+      </w:r>
+      <w:r>
+        <w:t xml:space="preserve"> </w:t>
+      </w:r>
+      <w:r>
+        <w:t xml:space="preserve">and end dates of a </w:t>
+      </w:r>
+      <w:r>
+        <w:t>date range</w:t>
+      </w:r>
+      <w:r>
+        <w:t xml:space="preserve"> to pull from the two comparison tables.  </w:t>
+      </w:r>
+      <w:r>
+        <w:t>All</w:t>
+      </w:r>
+      <w:r>
+        <w:t xml:space="preserve"> the routes have an optional </w:t>
+      </w:r>
+      <w:proofErr w:type="spellStart"/>
+      <w:r>
+        <w:t>url</w:t>
+      </w:r>
+      <w:proofErr w:type="spellEnd"/>
+      <w:r>
+        <w:t xml:space="preserve"> parameter of “units” where a user could change the </w:t>
+      </w:r>
+      <w:r>
+        <w:t>returned</w:t>
+      </w:r>
+      <w:r>
+        <w:t xml:space="preserve"> data to be in GWh rather than MWh.  </w:t>
+      </w:r>
+    </w:p>
+    <w:p/>
     <w:p/>
     <w:p/>
     <w:sectPr>
@@ -1008,37 +1014,13 @@
       </w:r>
     </w:p>
   </w:comment>
-  <w:comment w:id="2" w:author="Scott Clark" w:date="2019-12-19T20:25:00Z" w:initials="SC">
-    <w:p>
-      <w:pPr>
-        <w:pStyle w:val="CommentText"/>
-      </w:pPr>
-      <w:r>
-        <w:rPr>
-          <w:rStyle w:val="CommentReference"/>
-        </w:rPr>
-        <w:annotationRef/>
-      </w:r>
-      <w:r>
-        <w:t xml:space="preserve">Guessing you might want to say more here. </w:t>
-      </w:r>
-    </w:p>
-  </w:comment>
 </w:comments>
 </file>
 
 <file path=word/commentsExtended.xml><?xml version="1.0" encoding="utf-8"?>
 <w15:commentsEx xmlns:wpc="http://schemas.microsoft.com/office/word/2010/wordprocessingCanvas" xmlns:cx="http://schemas.microsoft.com/office/drawing/2014/chartex" xmlns:cx1="http://schemas.microsoft.com/office/drawing/2015/9/8/chartex" xmlns:cx2="http://schemas.microsoft.com/office/drawing/2015/10/21/chartex" xmlns:cx3="http://schemas.microsoft.com/office/drawing/2016/5/9/chartex" xmlns:cx4="http://schemas.microsoft.com/office/drawing/2016/5/10/chartex" xmlns:cx5="http://schemas.microsoft.com/office/drawing/2016/5/11/chartex" xmlns:cx6="http://schemas.microsoft.com/office/drawing/2016/5/12/chartex" xmlns:cx7="http://schemas.microsoft.com/office/drawing/2016/5/13/chartex" xmlns:cx8="http://schemas.microsoft.com/office/drawing/2016/5/14/chartex" xmlns:mc="http://schemas.openxmlformats.org/markup-compatibility/2006" xmlns:aink="http://schemas.microsoft.com/office/drawing/2016/ink" xmlns:am3d="http://schemas.microsoft.com/office/drawing/2017/model3d" xmlns:o="urn:schemas-microsoft-com:office:office" xmlns:r="http://schemas.openxmlformats.org/officeDocument/2006/relationships" xmlns:m="http://schemas.openxmlformats.org/officeDocument/2006/math" xmlns:v="urn:schemas-microsoft-com:vml" xmlns:wp14="http://schemas.microsoft.com/office/word/2010/wordprocessingDrawing" xmlns:wp="http://schemas.openxmlformats.org/drawingml/2006/wordprocessingDrawing" xmlns:w10="urn:schemas-microsoft-com:office:word" xmlns:w="http://schemas.openxmlformats.org/wordprocessingml/2006/main" xmlns:w14="http://schemas.microsoft.com/office/word/2010/wordml" xmlns:w15="http://schemas.microsoft.com/office/word/2012/wordml" xmlns:w16cid="http://schemas.microsoft.com/office/word/2016/wordml/cid" xmlns:w16se="http://schemas.microsoft.com/office/word/2015/wordml/symex" xmlns:wpg="http://schemas.microsoft.com/office/word/2010/wordprocessingGroup" xmlns:wpi="http://schemas.microsoft.com/office/word/2010/wordprocessingInk" xmlns:wne="http://schemas.microsoft.com/office/word/2006/wordml" xmlns:wps="http://schemas.microsoft.com/office/word/2010/wordprocessingShape" mc:Ignorable="w14 w15 w16se w16cid wp14">
-  <w15:commentEx w15:paraId="0AED554A" w15:done="0"/>
-  <w15:commentEx w15:paraId="4BC5420A" w15:done="0"/>
+  <w15:commentEx w15:paraId="04CBD2A8" w15:done="1"/>
 </w15:commentsEx>
-</file>
-
-<file path=word/commentsIds.xml><?xml version="1.0" encoding="utf-8"?>
-<w16cid:commentsIds xmlns:wpc="http://schemas.microsoft.com/office/word/2010/wordprocessingCanvas" xmlns:cx="http://schemas.microsoft.com/office/drawing/2014/chartex" xmlns:cx1="http://schemas.microsoft.com/office/drawing/2015/9/8/chartex" xmlns:cx2="http://schemas.microsoft.com/office/drawing/2015/10/21/chartex" xmlns:cx3="http://schemas.microsoft.com/office/drawing/2016/5/9/chartex" xmlns:cx4="http://schemas.microsoft.com/office/drawing/2016/5/10/chartex" xmlns:cx5="http://schemas.microsoft.com/office/drawing/2016/5/11/chartex" xmlns:cx6="http://schemas.microsoft.com/office/drawing/2016/5/12/chartex" xmlns:cx7="http://schemas.microsoft.com/office/drawing/2016/5/13/chartex" xmlns:cx8="http://schemas.microsoft.com/office/drawing/2016/5/14/chartex" xmlns:mc="http://schemas.openxmlformats.org/markup-compatibility/2006" xmlns:aink="http://schemas.microsoft.com/office/drawing/2016/ink" xmlns:am3d="http://schemas.microsoft.com/office/drawing/2017/model3d" xmlns:o="urn:schemas-microsoft-com:office:office" xmlns:r="http://schemas.openxmlformats.org/officeDocument/2006/relationships" xmlns:m="http://schemas.openxmlformats.org/officeDocument/2006/math" xmlns:v="urn:schemas-microsoft-com:vml" xmlns:wp14="http://schemas.microsoft.com/office/word/2010/wordprocessingDrawing" xmlns:wp="http://schemas.openxmlformats.org/drawingml/2006/wordprocessingDrawing" xmlns:w10="urn:schemas-microsoft-com:office:word" xmlns:w="http://schemas.openxmlformats.org/wordprocessingml/2006/main" xmlns:w14="http://schemas.microsoft.com/office/word/2010/wordml" xmlns:w15="http://schemas.microsoft.com/office/word/2012/wordml" xmlns:w16cid="http://schemas.microsoft.com/office/word/2016/wordml/cid" xmlns:w16se="http://schemas.microsoft.com/office/word/2015/wordml/symex" xmlns:wpg="http://schemas.microsoft.com/office/word/2010/wordprocessingGroup" xmlns:wpi="http://schemas.microsoft.com/office/word/2010/wordprocessingInk" xmlns:wne="http://schemas.microsoft.com/office/word/2006/wordml" xmlns:wps="http://schemas.microsoft.com/office/word/2010/wordprocessingShape" mc:Ignorable="w14 w15 w16se w16cid wp14">
-  <w16cid:commentId w16cid:paraId="0AED554A" w16cid:durableId="21A65AF8"/>
-  <w16cid:commentId w16cid:paraId="4BC5420A" w16cid:durableId="21A65B25"/>
-</w16cid:commentsIds>
 </file>
 
 <file path=word/numbering.xml><?xml version="1.0" encoding="utf-8"?>

</xml_diff>

<commit_message>
updated images, final report edits
</commit_message>
<xml_diff>
--- a/ETL_Project_Report.docx
+++ b/ETL_Project_Report.docx
@@ -113,7 +113,13 @@
         <w:t xml:space="preserve">serves as a good proxy for how California is making progress on increasing renewable energy production. </w:t>
       </w:r>
       <w:r>
-        <w:t xml:space="preserve">We pulled production data from CAISO by scraping but were not able to access demand data without API access, that we have not been able to obtain permission to obtain.  However, CAISO </w:t>
+        <w:t xml:space="preserve">We pulled production data from CAISO by scraping but were not able to access demand data without API access, </w:t>
+      </w:r>
+      <w:r>
+        <w:t>despite multiple requests to CAISO</w:t>
+      </w:r>
+      <w:r>
+        <w:t xml:space="preserve">.  However, CAISO </w:t>
       </w:r>
       <w:r>
         <w:t>report</w:t>
@@ -374,7 +380,13 @@
         <w:t xml:space="preserve">scraping </w:t>
       </w:r>
       <w:r>
-        <w:t xml:space="preserve">code hit the CAISO website about 1300 times and turned the displayed data table into two </w:t>
+        <w:t>code hit the CAISO website about 1</w:t>
+      </w:r>
+      <w:r>
+        <w:t>,</w:t>
+      </w:r>
+      <w:r>
+        <w:t xml:space="preserve">300 times and turned the displayed data table into two </w:t>
       </w:r>
       <w:proofErr w:type="spellStart"/>
       <w:r>
@@ -391,7 +403,12 @@
         <w:t xml:space="preserve">the code would error out </w:t>
       </w:r>
       <w:r>
-        <w:t>due to the website not responding quick enough for the default "requests" module</w:t>
+        <w:t>due to the website not responding quick enough for the default "requests" modu</w:t>
+      </w:r>
+      <w:bookmarkStart w:id="0" w:name="_GoBack"/>
+      <w:bookmarkEnd w:id="0"/>
+      <w:r>
+        <w:t>le</w:t>
       </w:r>
       <w:r>
         <w:t>. This</w:t>
@@ -611,16 +628,7 @@
         <w:t xml:space="preserve">, </w:t>
       </w:r>
       <w:r>
-        <w:t xml:space="preserve">there were </w:t>
-      </w:r>
-      <w:r>
-        <w:t xml:space="preserve">only </w:t>
-      </w:r>
-      <w:r>
-        <w:t xml:space="preserve">two days that seemed to be generated with errors in the data and made them impossible to scrape.  We just added a couple lines to the scraping code that would skip those dates when looping through and grabbing the data.  </w:t>
-      </w:r>
-      <w:r>
-        <w:t xml:space="preserve">The scraping loop would fill two dictionaries with keys of each date scraped and values of the collected </w:t>
+        <w:t xml:space="preserve">there were only two days that seemed to be generated with errors in the data and made them impossible to scrape.  We just added a couple lines to the scraping code that would skip those dates when looping through and grabbing the data.  The scraping loop would fill two dictionaries with keys of each date scraped and values of the collected </w:t>
       </w:r>
       <w:proofErr w:type="spellStart"/>
       <w:r>
@@ -788,12 +796,7 @@
         </w:numPr>
       </w:pPr>
       <w:r>
-        <w:t xml:space="preserve">Hourly production by all energy sources </w:t>
-      </w:r>
-      <w:bookmarkStart w:id="0" w:name="_GoBack"/>
-      <w:bookmarkEnd w:id="0"/>
-      <w:r>
-        <w:t xml:space="preserve">(solar, wind, nuclear, etc.) </w:t>
+        <w:t xml:space="preserve">Hourly production by all energy sources (solar, wind, nuclear, etc.) </w:t>
       </w:r>
     </w:p>
     <w:p>
@@ -823,12 +826,6 @@
       <w:r>
         <w:t xml:space="preserve">Hourly demand </w:t>
       </w:r>
-      <w:r>
-        <w:rPr>
-          <w:rStyle w:val="CommentReference"/>
-        </w:rPr>
-        <w:commentReference w:id="1"/>
-      </w:r>
     </w:p>
     <w:p>
       <w:pPr>
@@ -916,10 +913,7 @@
         <w:t>“</w:t>
       </w:r>
       <w:r>
-        <w:t>d</w:t>
-      </w:r>
-      <w:r>
-        <w:t>aily percent of production provided by renewable sources</w:t>
+        <w:t>daily percent of production provided by renewable sources</w:t>
       </w:r>
       <w:r>
         <w:t>”</w:t>
@@ -931,10 +925,7 @@
         <w:t>“</w:t>
       </w:r>
       <w:r>
-        <w:t>d</w:t>
-      </w:r>
-      <w:r>
-        <w:t>aily percentage of demand met by renewable sources</w:t>
+        <w:t>daily percentage of demand met by renewable sources</w:t>
       </w:r>
       <w:r>
         <w:t>”</w:t>
@@ -986,41 +977,6 @@
     </w:sectPr>
   </w:body>
 </w:document>
-</file>
-
-<file path=word/comments.xml><?xml version="1.0" encoding="utf-8"?>
-<w:comments xmlns:wpc="http://schemas.microsoft.com/office/word/2010/wordprocessingCanvas" xmlns:cx="http://schemas.microsoft.com/office/drawing/2014/chartex" xmlns:cx1="http://schemas.microsoft.com/office/drawing/2015/9/8/chartex" xmlns:cx2="http://schemas.microsoft.com/office/drawing/2015/10/21/chartex" xmlns:cx3="http://schemas.microsoft.com/office/drawing/2016/5/9/chartex" xmlns:cx4="http://schemas.microsoft.com/office/drawing/2016/5/10/chartex" xmlns:cx5="http://schemas.microsoft.com/office/drawing/2016/5/11/chartex" xmlns:cx6="http://schemas.microsoft.com/office/drawing/2016/5/12/chartex" xmlns:cx7="http://schemas.microsoft.com/office/drawing/2016/5/13/chartex" xmlns:cx8="http://schemas.microsoft.com/office/drawing/2016/5/14/chartex" xmlns:mc="http://schemas.openxmlformats.org/markup-compatibility/2006" xmlns:aink="http://schemas.microsoft.com/office/drawing/2016/ink" xmlns:am3d="http://schemas.microsoft.com/office/drawing/2017/model3d" xmlns:o="urn:schemas-microsoft-com:office:office" xmlns:r="http://schemas.openxmlformats.org/officeDocument/2006/relationships" xmlns:m="http://schemas.openxmlformats.org/officeDocument/2006/math" xmlns:v="urn:schemas-microsoft-com:vml" xmlns:wp14="http://schemas.microsoft.com/office/word/2010/wordprocessingDrawing" xmlns:wp="http://schemas.openxmlformats.org/drawingml/2006/wordprocessingDrawing" xmlns:w10="urn:schemas-microsoft-com:office:word" xmlns:w="http://schemas.openxmlformats.org/wordprocessingml/2006/main" xmlns:w14="http://schemas.microsoft.com/office/word/2010/wordml" xmlns:w15="http://schemas.microsoft.com/office/word/2012/wordml" xmlns:w16cid="http://schemas.microsoft.com/office/word/2016/wordml/cid" xmlns:w16se="http://schemas.microsoft.com/office/word/2015/wordml/symex" xmlns:wpg="http://schemas.microsoft.com/office/word/2010/wordprocessingGroup" xmlns:wpi="http://schemas.microsoft.com/office/word/2010/wordprocessingInk" xmlns:wne="http://schemas.microsoft.com/office/word/2006/wordml" xmlns:wps="http://schemas.microsoft.com/office/word/2010/wordprocessingShape" mc:Ignorable="w14 w15 w16se w16cid wp14">
-  <w:comment w:id="1" w:author="Scott Clark" w:date="2019-12-19T20:24:00Z" w:initials="SC">
-    <w:p>
-      <w:pPr>
-        <w:pStyle w:val="CommentText"/>
-      </w:pPr>
-      <w:r>
-        <w:rPr>
-          <w:rStyle w:val="CommentReference"/>
-        </w:rPr>
-        <w:annotationRef/>
-      </w:r>
-      <w:r>
-        <w:t xml:space="preserve">What is the logic behind two </w:t>
-      </w:r>
-      <w:proofErr w:type="gramStart"/>
-      <w:r>
-        <w:t>schema</w:t>
-      </w:r>
-      <w:proofErr w:type="gramEnd"/>
-      <w:r>
-        <w:t>? The new table seems to straddle both.</w:t>
-      </w:r>
-    </w:p>
-  </w:comment>
-</w:comments>
-</file>
-
-<file path=word/commentsExtended.xml><?xml version="1.0" encoding="utf-8"?>
-<w15:commentsEx xmlns:wpc="http://schemas.microsoft.com/office/word/2010/wordprocessingCanvas" xmlns:cx="http://schemas.microsoft.com/office/drawing/2014/chartex" xmlns:cx1="http://schemas.microsoft.com/office/drawing/2015/9/8/chartex" xmlns:cx2="http://schemas.microsoft.com/office/drawing/2015/10/21/chartex" xmlns:cx3="http://schemas.microsoft.com/office/drawing/2016/5/9/chartex" xmlns:cx4="http://schemas.microsoft.com/office/drawing/2016/5/10/chartex" xmlns:cx5="http://schemas.microsoft.com/office/drawing/2016/5/11/chartex" xmlns:cx6="http://schemas.microsoft.com/office/drawing/2016/5/12/chartex" xmlns:cx7="http://schemas.microsoft.com/office/drawing/2016/5/13/chartex" xmlns:cx8="http://schemas.microsoft.com/office/drawing/2016/5/14/chartex" xmlns:mc="http://schemas.openxmlformats.org/markup-compatibility/2006" xmlns:aink="http://schemas.microsoft.com/office/drawing/2016/ink" xmlns:am3d="http://schemas.microsoft.com/office/drawing/2017/model3d" xmlns:o="urn:schemas-microsoft-com:office:office" xmlns:r="http://schemas.openxmlformats.org/officeDocument/2006/relationships" xmlns:m="http://schemas.openxmlformats.org/officeDocument/2006/math" xmlns:v="urn:schemas-microsoft-com:vml" xmlns:wp14="http://schemas.microsoft.com/office/word/2010/wordprocessingDrawing" xmlns:wp="http://schemas.openxmlformats.org/drawingml/2006/wordprocessingDrawing" xmlns:w10="urn:schemas-microsoft-com:office:word" xmlns:w="http://schemas.openxmlformats.org/wordprocessingml/2006/main" xmlns:w14="http://schemas.microsoft.com/office/word/2010/wordml" xmlns:w15="http://schemas.microsoft.com/office/word/2012/wordml" xmlns:w16cid="http://schemas.microsoft.com/office/word/2016/wordml/cid" xmlns:w16se="http://schemas.microsoft.com/office/word/2015/wordml/symex" xmlns:wpg="http://schemas.microsoft.com/office/word/2010/wordprocessingGroup" xmlns:wpi="http://schemas.microsoft.com/office/word/2010/wordprocessingInk" xmlns:wne="http://schemas.microsoft.com/office/word/2006/wordml" xmlns:wps="http://schemas.microsoft.com/office/word/2010/wordprocessingShape" mc:Ignorable="w14 w15 w16se w16cid wp14">
-  <w15:commentEx w15:paraId="04CBD2A8" w15:done="1"/>
-</w15:commentsEx>
 </file>
 
 <file path=word/numbering.xml><?xml version="1.0" encoding="utf-8"?>
@@ -1490,14 +1446,6 @@
     <w:abstractNumId w:val="2"/>
   </w:num>
 </w:numbering>
-</file>
-
-<file path=word/people.xml><?xml version="1.0" encoding="utf-8"?>
-<w15:people xmlns:wpc="http://schemas.microsoft.com/office/word/2010/wordprocessingCanvas" xmlns:cx="http://schemas.microsoft.com/office/drawing/2014/chartex" xmlns:cx1="http://schemas.microsoft.com/office/drawing/2015/9/8/chartex" xmlns:cx2="http://schemas.microsoft.com/office/drawing/2015/10/21/chartex" xmlns:cx3="http://schemas.microsoft.com/office/drawing/2016/5/9/chartex" xmlns:cx4="http://schemas.microsoft.com/office/drawing/2016/5/10/chartex" xmlns:cx5="http://schemas.microsoft.com/office/drawing/2016/5/11/chartex" xmlns:cx6="http://schemas.microsoft.com/office/drawing/2016/5/12/chartex" xmlns:cx7="http://schemas.microsoft.com/office/drawing/2016/5/13/chartex" xmlns:cx8="http://schemas.microsoft.com/office/drawing/2016/5/14/chartex" xmlns:mc="http://schemas.openxmlformats.org/markup-compatibility/2006" xmlns:aink="http://schemas.microsoft.com/office/drawing/2016/ink" xmlns:am3d="http://schemas.microsoft.com/office/drawing/2017/model3d" xmlns:o="urn:schemas-microsoft-com:office:office" xmlns:r="http://schemas.openxmlformats.org/officeDocument/2006/relationships" xmlns:m="http://schemas.openxmlformats.org/officeDocument/2006/math" xmlns:v="urn:schemas-microsoft-com:vml" xmlns:wp14="http://schemas.microsoft.com/office/word/2010/wordprocessingDrawing" xmlns:wp="http://schemas.openxmlformats.org/drawingml/2006/wordprocessingDrawing" xmlns:w10="urn:schemas-microsoft-com:office:word" xmlns:w="http://schemas.openxmlformats.org/wordprocessingml/2006/main" xmlns:w14="http://schemas.microsoft.com/office/word/2010/wordml" xmlns:w15="http://schemas.microsoft.com/office/word/2012/wordml" xmlns:w16cid="http://schemas.microsoft.com/office/word/2016/wordml/cid" xmlns:w16se="http://schemas.microsoft.com/office/word/2015/wordml/symex" xmlns:wpg="http://schemas.microsoft.com/office/word/2010/wordprocessingGroup" xmlns:wpi="http://schemas.microsoft.com/office/word/2010/wordprocessingInk" xmlns:wne="http://schemas.microsoft.com/office/word/2006/wordml" xmlns:wps="http://schemas.microsoft.com/office/word/2010/wordprocessingShape" mc:Ignorable="w14 w15 w16se w16cid wp14">
-  <w15:person w15:author="Scott Clark">
-    <w15:presenceInfo w15:providerId="Windows Live" w15:userId="8cb889db1f4c6049"/>
-  </w15:person>
-</w15:people>
 </file>
 
 <file path=word/styles.xml><?xml version="1.0" encoding="utf-8"?>

</xml_diff>